<commit_message>
C# features test programs - implicit conversions
</commit_message>
<xml_diff>
--- a/docs/TP_CSF_ImplicitConv_IntToLong.docx
+++ b/docs/TP_CSF_ImplicitConv_IntToLong.docx
@@ -30,7 +30,15 @@
         <w:t>int</w:t>
       </w:r>
       <w:r>
-        <w:t xml:space="preserve">, converts it to </w:t>
+        <w:t>, converts it to</w:t>
+      </w:r>
+      <w:r>
+        <w:t xml:space="preserve"> a</w:t>
+      </w:r>
+      <w:bookmarkStart w:id="0" w:name="_GoBack"/>
+      <w:bookmarkEnd w:id="0"/>
+      <w:r>
+        <w:t xml:space="preserve"> </w:t>
       </w:r>
       <w:r>
         <w:rPr>
@@ -340,8 +348,6 @@
       <w:pPr>
         <w:pStyle w:val="Nagwek1"/>
       </w:pPr>
-      <w:bookmarkStart w:id="0" w:name="_GoBack"/>
-      <w:bookmarkEnd w:id="0"/>
     </w:p>
     <w:sectPr>
       <w:pgSz w:w="11906" w:h="16838"/>

</xml_diff>